<commit_message>
Reference Matrix Updated 20230510
</commit_message>
<xml_diff>
--- a/public/templates/AuditExecutiveSummary.docx
+++ b/public/templates/AuditExecutiveSummary.docx
@@ -1,6 +1,6 @@
 
 <file path=word/document.xml><?xml version="1.0" encoding="utf-8"?>
-<w:document xmlns:wpc="http://schemas.microsoft.com/office/word/2010/wordprocessingCanvas" xmlns:cx="http://schemas.microsoft.com/office/drawing/2014/chartex" xmlns:cx1="http://schemas.microsoft.com/office/drawing/2015/9/8/chartex" xmlns:cx2="http://schemas.microsoft.com/office/drawing/2015/10/21/chartex" xmlns:cx3="http://schemas.microsoft.com/office/drawing/2016/5/9/chartex" xmlns:cx4="http://schemas.microsoft.com/office/drawing/2016/5/10/chartex" xmlns:cx5="http://schemas.microsoft.com/office/drawing/2016/5/11/chartex" xmlns:cx6="http://schemas.microsoft.com/office/drawing/2016/5/12/chartex" xmlns:cx7="http://schemas.microsoft.com/office/drawing/2016/5/13/chartex" xmlns:cx8="http://schemas.microsoft.com/office/drawing/2016/5/14/chartex" xmlns:mc="http://schemas.openxmlformats.org/markup-compatibility/2006" xmlns:aink="http://schemas.microsoft.com/office/drawing/2016/ink" xmlns:am3d="http://schemas.microsoft.com/office/drawing/2017/model3d" xmlns:o="urn:schemas-microsoft-com:office:office" xmlns:r="http://schemas.openxmlformats.org/officeDocument/2006/relationships" xmlns:m="http://schemas.openxmlformats.org/officeDocument/2006/math" xmlns:v="urn:schemas-microsoft-com:vml" xmlns:wp14="http://schemas.microsoft.com/office/word/2010/wordprocessingDrawing" xmlns:wp="http://schemas.openxmlformats.org/drawingml/2006/wordprocessingDrawing" xmlns:w10="urn:schemas-microsoft-com:office:word" xmlns:w="http://schemas.openxmlformats.org/wordprocessingml/2006/main" xmlns:w14="http://schemas.microsoft.com/office/word/2010/wordml" xmlns:w15="http://schemas.microsoft.com/office/word/2012/wordml" xmlns:w16cid="http://schemas.microsoft.com/office/word/2016/wordml/cid" xmlns:w16se="http://schemas.microsoft.com/office/word/2015/wordml/symex" xmlns:wpg="http://schemas.microsoft.com/office/word/2010/wordprocessingGroup" xmlns:wpi="http://schemas.microsoft.com/office/word/2010/wordprocessingInk" xmlns:wne="http://schemas.microsoft.com/office/word/2006/wordml" xmlns:wps="http://schemas.microsoft.com/office/word/2010/wordprocessingShape" mc:Ignorable="w14 w15 w16se w16cid wp14">
+<w:document xmlns:wpc="http://schemas.microsoft.com/office/word/2010/wordprocessingCanvas" xmlns:cx="http://schemas.microsoft.com/office/drawing/2014/chartex" xmlns:cx1="http://schemas.microsoft.com/office/drawing/2015/9/8/chartex" xmlns:cx2="http://schemas.microsoft.com/office/drawing/2015/10/21/chartex" xmlns:cx3="http://schemas.microsoft.com/office/drawing/2016/5/9/chartex" xmlns:cx4="http://schemas.microsoft.com/office/drawing/2016/5/10/chartex" xmlns:cx5="http://schemas.microsoft.com/office/drawing/2016/5/11/chartex" xmlns:cx6="http://schemas.microsoft.com/office/drawing/2016/5/12/chartex" xmlns:cx7="http://schemas.microsoft.com/office/drawing/2016/5/13/chartex" xmlns:cx8="http://schemas.microsoft.com/office/drawing/2016/5/14/chartex" xmlns:mc="http://schemas.openxmlformats.org/markup-compatibility/2006" xmlns:aink="http://schemas.microsoft.com/office/drawing/2016/ink" xmlns:am3d="http://schemas.microsoft.com/office/drawing/2017/model3d" xmlns:o="urn:schemas-microsoft-com:office:office" xmlns:oel="http://schemas.microsoft.com/office/2019/extlst" xmlns:r="http://schemas.openxmlformats.org/officeDocument/2006/relationships" xmlns:m="http://schemas.openxmlformats.org/officeDocument/2006/math" xmlns:v="urn:schemas-microsoft-com:vml" xmlns:wp14="http://schemas.microsoft.com/office/word/2010/wordprocessingDrawing" xmlns:wp="http://schemas.openxmlformats.org/drawingml/2006/wordprocessingDrawing" xmlns:w10="urn:schemas-microsoft-com:office:word" xmlns:w="http://schemas.openxmlformats.org/wordprocessingml/2006/main" xmlns:w14="http://schemas.microsoft.com/office/word/2010/wordml" xmlns:w15="http://schemas.microsoft.com/office/word/2012/wordml" xmlns:w16cex="http://schemas.microsoft.com/office/word/2018/wordml/cex" xmlns:w16cid="http://schemas.microsoft.com/office/word/2016/wordml/cid" xmlns:w16="http://schemas.microsoft.com/office/word/2018/wordml" xmlns:w16du="http://schemas.microsoft.com/office/word/2023/wordml/word16du" xmlns:w16sdtdh="http://schemas.microsoft.com/office/word/2020/wordml/sdtdatahash" xmlns:w16se="http://schemas.microsoft.com/office/word/2015/wordml/symex" xmlns:wpg="http://schemas.microsoft.com/office/word/2010/wordprocessingGroup" xmlns:wpi="http://schemas.microsoft.com/office/word/2010/wordprocessingInk" xmlns:wne="http://schemas.microsoft.com/office/word/2006/wordml" xmlns:wps="http://schemas.microsoft.com/office/word/2010/wordprocessingShape" mc:Ignorable="w14 w15 w16se w16cid w16 w16cex w16sdtdh wp14">
   <w:body>
     <w:p>
       <w:pPr>
@@ -115,7 +115,7 @@
         <mc:AlternateContent>
           <mc:Choice Requires="wpg">
             <w:drawing>
-              <wp:anchor distT="4294967294" distB="4294967294" distL="114300" distR="114300" simplePos="0" relativeHeight="251659264" behindDoc="1" locked="0" layoutInCell="1" allowOverlap="1" wp14:anchorId="14A2CB96" wp14:editId="44690518">
+              <wp:anchor distT="4294967294" distB="4294967294" distL="114300" distR="114300" simplePos="0" relativeHeight="251659264" behindDoc="1" locked="0" layoutInCell="1" allowOverlap="1" wp14:anchorId="1D0A10A3" wp14:editId="262CEDFF">
                 <wp:simplePos x="0" y="0"/>
                 <wp:positionH relativeFrom="page">
                   <wp:posOffset>1123950</wp:posOffset>
@@ -314,7 +314,6 @@
         <w:t>{</w:t>
       </w:r>
       <w:proofErr w:type="spellStart"/>
-      <w:proofErr w:type="gramStart"/>
       <w:r>
         <w:rPr>
           <w:lang w:val="en-US"/>
@@ -322,7 +321,6 @@
         <w:t>d.Background</w:t>
       </w:r>
       <w:proofErr w:type="spellEnd"/>
-      <w:proofErr w:type="gramEnd"/>
       <w:r>
         <w:rPr>
           <w:lang w:val="en-US"/>
@@ -374,7 +372,6 @@
         <w:t>{</w:t>
       </w:r>
       <w:proofErr w:type="spellStart"/>
-      <w:proofErr w:type="gramStart"/>
       <w:r>
         <w:rPr>
           <w:lang w:val="en-US"/>
@@ -382,7 +379,6 @@
         <w:t>d.Scope</w:t>
       </w:r>
       <w:proofErr w:type="spellEnd"/>
-      <w:proofErr w:type="gramEnd"/>
       <w:r>
         <w:rPr>
           <w:lang w:val="en-US"/>
@@ -411,6 +407,170 @@
         <w:rPr>
           <w:b/>
           <w:bCs/>
+          <w:color w:val="000000"/>
+          <w:sz w:val="28"/>
+          <w:szCs w:val="28"/>
+          <w:lang w:val="en-US"/>
+        </w:rPr>
+        <w:t xml:space="preserve">Audit </w:t>
+      </w:r>
+      <w:r>
+        <w:rPr>
+          <w:b/>
+          <w:bCs/>
+          <w:color w:val="000000"/>
+          <w:sz w:val="28"/>
+          <w:szCs w:val="28"/>
+          <w:lang w:val="en-US"/>
+        </w:rPr>
+        <w:t>Scope</w:t>
+      </w:r>
+      <w:r>
+        <w:rPr>
+          <w:b/>
+          <w:bCs/>
+          <w:color w:val="000000"/>
+          <w:sz w:val="28"/>
+          <w:szCs w:val="28"/>
+          <w:lang w:val="en-US"/>
+        </w:rPr>
+        <w:t>:</w:t>
+      </w:r>
+    </w:p>
+    <w:p>
+      <w:pPr>
+        <w:pStyle w:val="NormalWeb"/>
+        <w:spacing w:after="0" w:line="240" w:lineRule="auto"/>
+        <w:rPr>
+          <w:lang w:val="en-US"/>
+        </w:rPr>
+      </w:pPr>
+      <w:r>
+        <w:rPr>
+          <w:lang w:val="en-US"/>
+        </w:rPr>
+        <w:t>{d.</w:t>
+      </w:r>
+      <w:r>
+        <w:rPr>
+          <w:lang w:val="en-US"/>
+        </w:rPr>
+        <w:t xml:space="preserve"> </w:t>
+      </w:r>
+      <w:proofErr w:type="spellStart"/>
+      <w:r>
+        <w:rPr>
+          <w:lang w:val="en-US"/>
+        </w:rPr>
+        <w:t>AuditScope</w:t>
+      </w:r>
+      <w:proofErr w:type="spellEnd"/>
+      <w:r>
+        <w:rPr>
+          <w:lang w:val="en-US"/>
+        </w:rPr>
+        <w:t>}</w:t>
+      </w:r>
+    </w:p>
+    <w:p>
+      <w:pPr>
+        <w:pStyle w:val="NormalWeb"/>
+        <w:spacing w:after="0" w:line="240" w:lineRule="auto"/>
+        <w:rPr>
+          <w:lang w:val="en-US"/>
+        </w:rPr>
+      </w:pPr>
+    </w:p>
+    <w:p>
+      <w:pPr>
+        <w:pStyle w:val="NormalWeb"/>
+        <w:spacing w:after="0" w:line="240" w:lineRule="auto"/>
+        <w:rPr>
+          <w:lang w:val="en-US"/>
+        </w:rPr>
+      </w:pPr>
+      <w:r>
+        <w:rPr>
+          <w:b/>
+          <w:bCs/>
+          <w:color w:val="000000"/>
+          <w:sz w:val="28"/>
+          <w:szCs w:val="28"/>
+          <w:lang w:val="en-US"/>
+        </w:rPr>
+        <w:t xml:space="preserve">Audit </w:t>
+      </w:r>
+      <w:r>
+        <w:rPr>
+          <w:b/>
+          <w:bCs/>
+          <w:color w:val="000000"/>
+          <w:sz w:val="28"/>
+          <w:szCs w:val="28"/>
+          <w:lang w:val="en-US"/>
+        </w:rPr>
+        <w:t>Approach</w:t>
+      </w:r>
+      <w:r>
+        <w:rPr>
+          <w:b/>
+          <w:bCs/>
+          <w:color w:val="000000"/>
+          <w:sz w:val="28"/>
+          <w:szCs w:val="28"/>
+          <w:lang w:val="en-US"/>
+        </w:rPr>
+        <w:t>:</w:t>
+      </w:r>
+    </w:p>
+    <w:p>
+      <w:pPr>
+        <w:pStyle w:val="NormalWeb"/>
+        <w:spacing w:after="0" w:line="240" w:lineRule="auto"/>
+        <w:rPr>
+          <w:lang w:val="en-US"/>
+        </w:rPr>
+      </w:pPr>
+      <w:r>
+        <w:rPr>
+          <w:lang w:val="en-US"/>
+        </w:rPr>
+        <w:t>{d.</w:t>
+      </w:r>
+      <w:r>
+        <w:rPr>
+          <w:lang w:val="en-US"/>
+        </w:rPr>
+        <w:t xml:space="preserve"> </w:t>
+      </w:r>
+      <w:r>
+        <w:rPr>
+          <w:lang w:val="en-US"/>
+        </w:rPr>
+        <w:t>AuditApproach}</w:t>
+      </w:r>
+    </w:p>
+    <w:p>
+      <w:pPr>
+        <w:pStyle w:val="NormalWeb"/>
+        <w:spacing w:after="0" w:line="240" w:lineRule="auto"/>
+        <w:rPr>
+          <w:lang w:val="en-US"/>
+        </w:rPr>
+      </w:pPr>
+    </w:p>
+    <w:p>
+      <w:pPr>
+        <w:pStyle w:val="NormalWeb"/>
+        <w:spacing w:after="0" w:line="240" w:lineRule="auto"/>
+        <w:rPr>
+          <w:lang w:val="en-US"/>
+        </w:rPr>
+      </w:pPr>
+      <w:r>
+        <w:rPr>
+          <w:b/>
+          <w:bCs/>
           <w:sz w:val="28"/>
           <w:szCs w:val="28"/>
           <w:lang w:val="en-US"/>
@@ -436,10 +596,28 @@
           <w:szCs w:val="28"/>
           <w:lang w:val="en-US"/>
         </w:rPr>
-        <w:t>#{</w:t>
+        <w:t>#{d.Findings[i].Number}</w:t>
+      </w:r>
+    </w:p>
+    <w:p>
+      <w:pPr>
+        <w:pStyle w:val="NormalWeb"/>
+        <w:spacing w:after="0" w:line="240" w:lineRule="auto"/>
+        <w:rPr>
+          <w:b/>
+          <w:lang w:val="en-US"/>
+        </w:rPr>
+      </w:pPr>
+      <w:r>
+        <w:rPr>
+          <w:b/>
+          <w:sz w:val="28"/>
+          <w:szCs w:val="28"/>
+          <w:lang w:val="en-US"/>
+        </w:rPr>
+        <w:t>{</w:t>
       </w:r>
       <w:proofErr w:type="spellStart"/>
-      <w:proofErr w:type="gramStart"/>
       <w:r>
         <w:rPr>
           <w:b/>
@@ -450,7 +628,6 @@
         <w:t>d.Findings</w:t>
       </w:r>
       <w:proofErr w:type="spellEnd"/>
-      <w:proofErr w:type="gramEnd"/>
       <w:r>
         <w:rPr>
           <w:b/>
@@ -478,6 +655,126 @@
           <w:szCs w:val="28"/>
           <w:lang w:val="en-US"/>
         </w:rPr>
+        <w:t>].N</w:t>
+      </w:r>
+      <w:r>
+        <w:rPr>
+          <w:b/>
+          <w:sz w:val="28"/>
+          <w:szCs w:val="28"/>
+          <w:lang w:val="en-US"/>
+        </w:rPr>
+        <w:t>ame</w:t>
+      </w:r>
+      <w:r>
+        <w:rPr>
+          <w:b/>
+          <w:sz w:val="28"/>
+          <w:szCs w:val="28"/>
+          <w:lang w:val="en-US"/>
+        </w:rPr>
+        <w:t>}</w:t>
+      </w:r>
+    </w:p>
+    <w:p>
+      <w:pPr>
+        <w:pStyle w:val="NormalWeb"/>
+        <w:spacing w:after="0" w:line="240" w:lineRule="auto"/>
+        <w:rPr>
+          <w:lang w:val="en-US"/>
+        </w:rPr>
+      </w:pPr>
+      <w:r>
+        <w:rPr>
+          <w:sz w:val="28"/>
+          <w:szCs w:val="28"/>
+          <w:lang w:val="en-US"/>
+        </w:rPr>
+        <w:t>{</w:t>
+      </w:r>
+      <w:proofErr w:type="spellStart"/>
+      <w:r>
+        <w:rPr>
+          <w:sz w:val="28"/>
+          <w:szCs w:val="28"/>
+          <w:lang w:val="en-US"/>
+        </w:rPr>
+        <w:t>d.Findings</w:t>
+      </w:r>
+      <w:proofErr w:type="spellEnd"/>
+      <w:r>
+        <w:rPr>
+          <w:sz w:val="28"/>
+          <w:szCs w:val="28"/>
+          <w:lang w:val="en-US"/>
+        </w:rPr>
+        <w:t>[</w:t>
+      </w:r>
+      <w:proofErr w:type="spellStart"/>
+      <w:r>
+        <w:rPr>
+          <w:sz w:val="28"/>
+          <w:szCs w:val="28"/>
+          <w:lang w:val="en-US"/>
+        </w:rPr>
+        <w:t>i</w:t>
+      </w:r>
+      <w:proofErr w:type="spellEnd"/>
+      <w:r>
+        <w:rPr>
+          <w:sz w:val="28"/>
+          <w:szCs w:val="28"/>
+          <w:lang w:val="en-US"/>
+        </w:rPr>
+        <w:t>].Description}</w:t>
+      </w:r>
+    </w:p>
+    <w:p>
+      <w:pPr>
+        <w:pStyle w:val="NormalWeb"/>
+        <w:spacing w:after="0" w:line="240" w:lineRule="auto"/>
+        <w:rPr>
+          <w:lang w:val="en-US"/>
+        </w:rPr>
+      </w:pPr>
+    </w:p>
+    <w:p>
+      <w:pPr>
+        <w:pStyle w:val="NormalWeb"/>
+        <w:spacing w:after="0" w:line="240" w:lineRule="auto"/>
+        <w:rPr>
+          <w:b/>
+          <w:sz w:val="28"/>
+          <w:szCs w:val="28"/>
+          <w:lang w:val="en-US"/>
+        </w:rPr>
+      </w:pPr>
+      <w:r>
+        <w:rPr>
+          <w:b/>
+          <w:sz w:val="28"/>
+          <w:szCs w:val="28"/>
+          <w:lang w:val="en-US"/>
+        </w:rPr>
+        <w:lastRenderedPageBreak/>
+        <w:t>#{d.Findings[i</w:t>
+      </w:r>
+      <w:r>
+        <w:rPr>
+          <w:b/>
+          <w:sz w:val="28"/>
+          <w:szCs w:val="28"/>
+          <w:lang w:val="en-US"/>
+        </w:rPr>
+        <w:t>+1</w:t>
+      </w:r>
+      <w:r>
+        <w:rPr>
+          <w:b/>
+          <w:sz w:val="28"/>
+          <w:szCs w:val="28"/>
+          <w:lang w:val="en-US"/>
+        </w:rPr>
         <w:t>].Number}</w:t>
       </w:r>
     </w:p>
@@ -500,7 +797,6 @@
         <w:t>{</w:t>
       </w:r>
       <w:proofErr w:type="spellStart"/>
-      <w:proofErr w:type="gramStart"/>
       <w:r>
         <w:rPr>
           <w:b/>
@@ -511,285 +807,78 @@
         <w:t>d.Findings</w:t>
       </w:r>
       <w:proofErr w:type="spellEnd"/>
-      <w:proofErr w:type="gramEnd"/>
-      <w:r>
-        <w:rPr>
-          <w:b/>
-          <w:sz w:val="28"/>
-          <w:szCs w:val="28"/>
-          <w:lang w:val="en-US"/>
-        </w:rPr>
-        <w:t>[</w:t>
+      <w:r>
+        <w:rPr>
+          <w:b/>
+          <w:sz w:val="28"/>
+          <w:szCs w:val="28"/>
+          <w:lang w:val="en-US"/>
+        </w:rPr>
+        <w:t>[i</w:t>
+      </w:r>
+      <w:r>
+        <w:rPr>
+          <w:b/>
+          <w:sz w:val="28"/>
+          <w:szCs w:val="28"/>
+          <w:lang w:val="en-US"/>
+        </w:rPr>
+        <w:t>+1</w:t>
+      </w:r>
+      <w:r>
+        <w:rPr>
+          <w:b/>
+          <w:sz w:val="28"/>
+          <w:szCs w:val="28"/>
+          <w:lang w:val="en-US"/>
+        </w:rPr>
+        <w:t>].N</w:t>
+      </w:r>
+      <w:r>
+        <w:rPr>
+          <w:b/>
+          <w:sz w:val="28"/>
+          <w:szCs w:val="28"/>
+          <w:lang w:val="en-US"/>
+        </w:rPr>
+        <w:t>ame</w:t>
+      </w:r>
+      <w:r>
+        <w:rPr>
+          <w:b/>
+          <w:sz w:val="28"/>
+          <w:szCs w:val="28"/>
+          <w:lang w:val="en-US"/>
+        </w:rPr>
+        <w:t>}</w:t>
+      </w:r>
+    </w:p>
+    <w:p>
+      <w:pPr>
+        <w:pStyle w:val="NormalWeb"/>
+        <w:spacing w:after="0" w:line="240" w:lineRule="auto"/>
+        <w:rPr>
+          <w:lang w:val="en-US"/>
+        </w:rPr>
+      </w:pPr>
+      <w:r>
+        <w:rPr>
+          <w:sz w:val="28"/>
+          <w:szCs w:val="28"/>
+          <w:lang w:val="en-US"/>
+        </w:rPr>
+        <w:t>{</w:t>
       </w:r>
       <w:proofErr w:type="spellStart"/>
       <w:r>
         <w:rPr>
-          <w:b/>
-          <w:sz w:val="28"/>
-          <w:szCs w:val="28"/>
-          <w:lang w:val="en-US"/>
-        </w:rPr>
-        <w:t>i</w:t>
+          <w:sz w:val="28"/>
+          <w:szCs w:val="28"/>
+          <w:lang w:val="en-US"/>
+        </w:rPr>
+        <w:t>d.Findings</w:t>
       </w:r>
       <w:proofErr w:type="spellEnd"/>
-      <w:r>
-        <w:rPr>
-          <w:b/>
-          <w:sz w:val="28"/>
-          <w:szCs w:val="28"/>
-          <w:lang w:val="en-US"/>
-        </w:rPr>
-        <w:t>].N</w:t>
-      </w:r>
-      <w:r>
-        <w:rPr>
-          <w:b/>
-          <w:sz w:val="28"/>
-          <w:szCs w:val="28"/>
-          <w:lang w:val="en-US"/>
-        </w:rPr>
-        <w:t>ame</w:t>
-      </w:r>
-      <w:r>
-        <w:rPr>
-          <w:b/>
-          <w:sz w:val="28"/>
-          <w:szCs w:val="28"/>
-          <w:lang w:val="en-US"/>
-        </w:rPr>
-        <w:t>}</w:t>
-      </w:r>
-    </w:p>
-    <w:p>
-      <w:pPr>
-        <w:pStyle w:val="NormalWeb"/>
-        <w:spacing w:after="0" w:line="240" w:lineRule="auto"/>
-        <w:rPr>
-          <w:lang w:val="en-US"/>
-        </w:rPr>
-      </w:pPr>
-      <w:r>
-        <w:rPr>
-          <w:sz w:val="28"/>
-          <w:szCs w:val="28"/>
-          <w:lang w:val="en-US"/>
-        </w:rPr>
-        <w:t>{</w:t>
-      </w:r>
-      <w:proofErr w:type="spellStart"/>
-      <w:proofErr w:type="gramStart"/>
-      <w:r>
-        <w:rPr>
-          <w:sz w:val="28"/>
-          <w:szCs w:val="28"/>
-          <w:lang w:val="en-US"/>
-        </w:rPr>
-        <w:t>d.Findings</w:t>
-      </w:r>
-      <w:proofErr w:type="spellEnd"/>
-      <w:proofErr w:type="gramEnd"/>
-      <w:r>
-        <w:rPr>
-          <w:sz w:val="28"/>
-          <w:szCs w:val="28"/>
-          <w:lang w:val="en-US"/>
-        </w:rPr>
-        <w:t>[</w:t>
-      </w:r>
-      <w:proofErr w:type="spellStart"/>
-      <w:r>
-        <w:rPr>
-          <w:sz w:val="28"/>
-          <w:szCs w:val="28"/>
-          <w:lang w:val="en-US"/>
-        </w:rPr>
-        <w:t>i</w:t>
-      </w:r>
-      <w:proofErr w:type="spellEnd"/>
-      <w:r>
-        <w:rPr>
-          <w:sz w:val="28"/>
-          <w:szCs w:val="28"/>
-          <w:lang w:val="en-US"/>
-        </w:rPr>
-        <w:t>].Description}</w:t>
-      </w:r>
-    </w:p>
-    <w:p>
-      <w:pPr>
-        <w:pStyle w:val="NormalWeb"/>
-        <w:spacing w:after="0" w:line="240" w:lineRule="auto"/>
-        <w:rPr>
-          <w:lang w:val="en-US"/>
-        </w:rPr>
-      </w:pPr>
-    </w:p>
-    <w:p>
-      <w:pPr>
-        <w:pStyle w:val="NormalWeb"/>
-        <w:spacing w:after="0" w:line="240" w:lineRule="auto"/>
-        <w:rPr>
-          <w:b/>
-          <w:sz w:val="28"/>
-          <w:szCs w:val="28"/>
-          <w:lang w:val="en-US"/>
-        </w:rPr>
-      </w:pPr>
-      <w:r>
-        <w:rPr>
-          <w:b/>
-          <w:sz w:val="28"/>
-          <w:szCs w:val="28"/>
-          <w:lang w:val="en-US"/>
-        </w:rPr>
-        <w:t>#{</w:t>
-      </w:r>
-      <w:proofErr w:type="spellStart"/>
-      <w:proofErr w:type="gramStart"/>
-      <w:r>
-        <w:rPr>
-          <w:b/>
-          <w:sz w:val="28"/>
-          <w:szCs w:val="28"/>
-          <w:lang w:val="en-US"/>
-        </w:rPr>
-        <w:t>d.Findings</w:t>
-      </w:r>
-      <w:proofErr w:type="spellEnd"/>
-      <w:proofErr w:type="gramEnd"/>
-      <w:r>
-        <w:rPr>
-          <w:b/>
-          <w:sz w:val="28"/>
-          <w:szCs w:val="28"/>
-          <w:lang w:val="en-US"/>
-        </w:rPr>
-        <w:t>[i</w:t>
-      </w:r>
-      <w:r>
-        <w:rPr>
-          <w:b/>
-          <w:sz w:val="28"/>
-          <w:szCs w:val="28"/>
-          <w:lang w:val="en-US"/>
-        </w:rPr>
-        <w:t>+1</w:t>
-      </w:r>
-      <w:r>
-        <w:rPr>
-          <w:b/>
-          <w:sz w:val="28"/>
-          <w:szCs w:val="28"/>
-          <w:lang w:val="en-US"/>
-        </w:rPr>
-        <w:t>].Number}</w:t>
-      </w:r>
-    </w:p>
-    <w:p>
-      <w:pPr>
-        <w:pStyle w:val="NormalWeb"/>
-        <w:spacing w:after="0" w:line="240" w:lineRule="auto"/>
-        <w:rPr>
-          <w:b/>
-          <w:lang w:val="en-US"/>
-        </w:rPr>
-      </w:pPr>
-      <w:r>
-        <w:rPr>
-          <w:b/>
-          <w:sz w:val="28"/>
-          <w:szCs w:val="28"/>
-          <w:lang w:val="en-US"/>
-        </w:rPr>
-        <w:t>{</w:t>
-      </w:r>
-      <w:proofErr w:type="spellStart"/>
-      <w:r>
-        <w:rPr>
-          <w:b/>
-          <w:sz w:val="28"/>
-          <w:szCs w:val="28"/>
-          <w:lang w:val="en-US"/>
-        </w:rPr>
-        <w:t>d.Findings</w:t>
-      </w:r>
-      <w:proofErr w:type="spellEnd"/>
-      <w:r>
-        <w:rPr>
-          <w:b/>
-          <w:sz w:val="28"/>
-          <w:szCs w:val="28"/>
-          <w:lang w:val="en-US"/>
-        </w:rPr>
-        <w:t>[i</w:t>
-      </w:r>
-      <w:r>
-        <w:rPr>
-          <w:b/>
-          <w:sz w:val="28"/>
-          <w:szCs w:val="28"/>
-          <w:lang w:val="en-US"/>
-        </w:rPr>
-        <w:t>+1</w:t>
-      </w:r>
-      <w:bookmarkStart w:id="0" w:name="_GoBack"/>
-      <w:bookmarkEnd w:id="0"/>
-      <w:r>
-        <w:rPr>
-          <w:b/>
-          <w:sz w:val="28"/>
-          <w:szCs w:val="28"/>
-          <w:lang w:val="en-US"/>
-        </w:rPr>
-        <w:t>].N</w:t>
-      </w:r>
-      <w:r>
-        <w:rPr>
-          <w:b/>
-          <w:sz w:val="28"/>
-          <w:szCs w:val="28"/>
-          <w:lang w:val="en-US"/>
-        </w:rPr>
-        <w:t>ame</w:t>
-      </w:r>
-      <w:r>
-        <w:rPr>
-          <w:b/>
-          <w:sz w:val="28"/>
-          <w:szCs w:val="28"/>
-          <w:lang w:val="en-US"/>
-        </w:rPr>
-        <w:t>}</w:t>
-      </w:r>
-    </w:p>
-    <w:p>
-      <w:pPr>
-        <w:pStyle w:val="NormalWeb"/>
-        <w:spacing w:after="0" w:line="240" w:lineRule="auto"/>
-        <w:rPr>
-          <w:lang w:val="en-US"/>
-        </w:rPr>
-      </w:pPr>
-      <w:r>
-        <w:rPr>
-          <w:sz w:val="28"/>
-          <w:szCs w:val="28"/>
-          <w:lang w:val="en-US"/>
-        </w:rPr>
-        <w:t>{</w:t>
-      </w:r>
-      <w:proofErr w:type="spellStart"/>
-      <w:proofErr w:type="gramStart"/>
-      <w:r>
-        <w:rPr>
-          <w:sz w:val="28"/>
-          <w:szCs w:val="28"/>
-          <w:lang w:val="en-US"/>
-        </w:rPr>
-        <w:t>d.Findings</w:t>
-      </w:r>
-      <w:proofErr w:type="spellEnd"/>
-      <w:proofErr w:type="gramEnd"/>
       <w:r>
         <w:rPr>
           <w:sz w:val="28"/>
@@ -820,7 +909,7 @@
 </file>
 
 <file path=word/endnotes.xml><?xml version="1.0" encoding="utf-8"?>
-<w:endnotes xmlns:wpc="http://schemas.microsoft.com/office/word/2010/wordprocessingCanvas" xmlns:cx="http://schemas.microsoft.com/office/drawing/2014/chartex" xmlns:cx1="http://schemas.microsoft.com/office/drawing/2015/9/8/chartex" xmlns:cx2="http://schemas.microsoft.com/office/drawing/2015/10/21/chartex" xmlns:cx3="http://schemas.microsoft.com/office/drawing/2016/5/9/chartex" xmlns:cx4="http://schemas.microsoft.com/office/drawing/2016/5/10/chartex" xmlns:cx5="http://schemas.microsoft.com/office/drawing/2016/5/11/chartex" xmlns:cx6="http://schemas.microsoft.com/office/drawing/2016/5/12/chartex" xmlns:cx7="http://schemas.microsoft.com/office/drawing/2016/5/13/chartex" xmlns:cx8="http://schemas.microsoft.com/office/drawing/2016/5/14/chartex" xmlns:mc="http://schemas.openxmlformats.org/markup-compatibility/2006" xmlns:aink="http://schemas.microsoft.com/office/drawing/2016/ink" xmlns:am3d="http://schemas.microsoft.com/office/drawing/2017/model3d" xmlns:o="urn:schemas-microsoft-com:office:office" xmlns:r="http://schemas.openxmlformats.org/officeDocument/2006/relationships" xmlns:m="http://schemas.openxmlformats.org/officeDocument/2006/math" xmlns:v="urn:schemas-microsoft-com:vml" xmlns:wp14="http://schemas.microsoft.com/office/word/2010/wordprocessingDrawing" xmlns:wp="http://schemas.openxmlformats.org/drawingml/2006/wordprocessingDrawing" xmlns:w10="urn:schemas-microsoft-com:office:word" xmlns:w="http://schemas.openxmlformats.org/wordprocessingml/2006/main" xmlns:w14="http://schemas.microsoft.com/office/word/2010/wordml" xmlns:w15="http://schemas.microsoft.com/office/word/2012/wordml" xmlns:w16cid="http://schemas.microsoft.com/office/word/2016/wordml/cid" xmlns:w16se="http://schemas.microsoft.com/office/word/2015/wordml/symex" xmlns:wpg="http://schemas.microsoft.com/office/word/2010/wordprocessingGroup" xmlns:wpi="http://schemas.microsoft.com/office/word/2010/wordprocessingInk" xmlns:wne="http://schemas.microsoft.com/office/word/2006/wordml" xmlns:wps="http://schemas.microsoft.com/office/word/2010/wordprocessingShape" mc:Ignorable="w14 w15 w16se w16cid wp14">
+<w:endnotes xmlns:wpc="http://schemas.microsoft.com/office/word/2010/wordprocessingCanvas" xmlns:cx="http://schemas.microsoft.com/office/drawing/2014/chartex" xmlns:cx1="http://schemas.microsoft.com/office/drawing/2015/9/8/chartex" xmlns:cx2="http://schemas.microsoft.com/office/drawing/2015/10/21/chartex" xmlns:cx3="http://schemas.microsoft.com/office/drawing/2016/5/9/chartex" xmlns:cx4="http://schemas.microsoft.com/office/drawing/2016/5/10/chartex" xmlns:cx5="http://schemas.microsoft.com/office/drawing/2016/5/11/chartex" xmlns:cx6="http://schemas.microsoft.com/office/drawing/2016/5/12/chartex" xmlns:cx7="http://schemas.microsoft.com/office/drawing/2016/5/13/chartex" xmlns:cx8="http://schemas.microsoft.com/office/drawing/2016/5/14/chartex" xmlns:mc="http://schemas.openxmlformats.org/markup-compatibility/2006" xmlns:aink="http://schemas.microsoft.com/office/drawing/2016/ink" xmlns:am3d="http://schemas.microsoft.com/office/drawing/2017/model3d" xmlns:o="urn:schemas-microsoft-com:office:office" xmlns:oel="http://schemas.microsoft.com/office/2019/extlst" xmlns:r="http://schemas.openxmlformats.org/officeDocument/2006/relationships" xmlns:m="http://schemas.openxmlformats.org/officeDocument/2006/math" xmlns:v="urn:schemas-microsoft-com:vml" xmlns:wp14="http://schemas.microsoft.com/office/word/2010/wordprocessingDrawing" xmlns:wp="http://schemas.openxmlformats.org/drawingml/2006/wordprocessingDrawing" xmlns:w10="urn:schemas-microsoft-com:office:word" xmlns:w="http://schemas.openxmlformats.org/wordprocessingml/2006/main" xmlns:w14="http://schemas.microsoft.com/office/word/2010/wordml" xmlns:w15="http://schemas.microsoft.com/office/word/2012/wordml" xmlns:w16cex="http://schemas.microsoft.com/office/word/2018/wordml/cex" xmlns:w16cid="http://schemas.microsoft.com/office/word/2016/wordml/cid" xmlns:w16="http://schemas.microsoft.com/office/word/2018/wordml" xmlns:w16du="http://schemas.microsoft.com/office/word/2023/wordml/word16du" xmlns:w16sdtdh="http://schemas.microsoft.com/office/word/2020/wordml/sdtdatahash" xmlns:w16se="http://schemas.microsoft.com/office/word/2015/wordml/symex" xmlns:wpg="http://schemas.microsoft.com/office/word/2010/wordprocessingGroup" xmlns:wpi="http://schemas.microsoft.com/office/word/2010/wordprocessingInk" xmlns:wne="http://schemas.microsoft.com/office/word/2006/wordml" xmlns:wps="http://schemas.microsoft.com/office/word/2010/wordprocessingShape" mc:Ignorable="w14 w15 w16se w16cid w16 w16cex w16sdtdh wp14">
   <w:endnote w:type="separator" w:id="-1">
     <w:p>
       <w:r>
@@ -839,7 +928,7 @@
 </file>
 
 <file path=word/footer1.xml><?xml version="1.0" encoding="utf-8"?>
-<w:ftr xmlns:wpc="http://schemas.microsoft.com/office/word/2010/wordprocessingCanvas" xmlns:cx="http://schemas.microsoft.com/office/drawing/2014/chartex" xmlns:cx1="http://schemas.microsoft.com/office/drawing/2015/9/8/chartex" xmlns:cx2="http://schemas.microsoft.com/office/drawing/2015/10/21/chartex" xmlns:cx3="http://schemas.microsoft.com/office/drawing/2016/5/9/chartex" xmlns:cx4="http://schemas.microsoft.com/office/drawing/2016/5/10/chartex" xmlns:cx5="http://schemas.microsoft.com/office/drawing/2016/5/11/chartex" xmlns:cx6="http://schemas.microsoft.com/office/drawing/2016/5/12/chartex" xmlns:cx7="http://schemas.microsoft.com/office/drawing/2016/5/13/chartex" xmlns:cx8="http://schemas.microsoft.com/office/drawing/2016/5/14/chartex" xmlns:mc="http://schemas.openxmlformats.org/markup-compatibility/2006" xmlns:aink="http://schemas.microsoft.com/office/drawing/2016/ink" xmlns:am3d="http://schemas.microsoft.com/office/drawing/2017/model3d" xmlns:o="urn:schemas-microsoft-com:office:office" xmlns:r="http://schemas.openxmlformats.org/officeDocument/2006/relationships" xmlns:m="http://schemas.openxmlformats.org/officeDocument/2006/math" xmlns:v="urn:schemas-microsoft-com:vml" xmlns:wp14="http://schemas.microsoft.com/office/word/2010/wordprocessingDrawing" xmlns:wp="http://schemas.openxmlformats.org/drawingml/2006/wordprocessingDrawing" xmlns:w10="urn:schemas-microsoft-com:office:word" xmlns:w="http://schemas.openxmlformats.org/wordprocessingml/2006/main" xmlns:w14="http://schemas.microsoft.com/office/word/2010/wordml" xmlns:w15="http://schemas.microsoft.com/office/word/2012/wordml" xmlns:w16cid="http://schemas.microsoft.com/office/word/2016/wordml/cid" xmlns:w16se="http://schemas.microsoft.com/office/word/2015/wordml/symex" xmlns:wpg="http://schemas.microsoft.com/office/word/2010/wordprocessingGroup" xmlns:wpi="http://schemas.microsoft.com/office/word/2010/wordprocessingInk" xmlns:wne="http://schemas.microsoft.com/office/word/2006/wordml" xmlns:wps="http://schemas.microsoft.com/office/word/2010/wordprocessingShape" mc:Ignorable="w14 w15 w16se w16cid wp14">
+<w:ftr xmlns:wpc="http://schemas.microsoft.com/office/word/2010/wordprocessingCanvas" xmlns:cx="http://schemas.microsoft.com/office/drawing/2014/chartex" xmlns:cx1="http://schemas.microsoft.com/office/drawing/2015/9/8/chartex" xmlns:cx2="http://schemas.microsoft.com/office/drawing/2015/10/21/chartex" xmlns:cx3="http://schemas.microsoft.com/office/drawing/2016/5/9/chartex" xmlns:cx4="http://schemas.microsoft.com/office/drawing/2016/5/10/chartex" xmlns:cx5="http://schemas.microsoft.com/office/drawing/2016/5/11/chartex" xmlns:cx6="http://schemas.microsoft.com/office/drawing/2016/5/12/chartex" xmlns:cx7="http://schemas.microsoft.com/office/drawing/2016/5/13/chartex" xmlns:cx8="http://schemas.microsoft.com/office/drawing/2016/5/14/chartex" xmlns:mc="http://schemas.openxmlformats.org/markup-compatibility/2006" xmlns:aink="http://schemas.microsoft.com/office/drawing/2016/ink" xmlns:am3d="http://schemas.microsoft.com/office/drawing/2017/model3d" xmlns:o="urn:schemas-microsoft-com:office:office" xmlns:oel="http://schemas.microsoft.com/office/2019/extlst" xmlns:r="http://schemas.openxmlformats.org/officeDocument/2006/relationships" xmlns:m="http://schemas.openxmlformats.org/officeDocument/2006/math" xmlns:v="urn:schemas-microsoft-com:vml" xmlns:wp14="http://schemas.microsoft.com/office/word/2010/wordprocessingDrawing" xmlns:wp="http://schemas.openxmlformats.org/drawingml/2006/wordprocessingDrawing" xmlns:w10="urn:schemas-microsoft-com:office:word" xmlns:w="http://schemas.openxmlformats.org/wordprocessingml/2006/main" xmlns:w14="http://schemas.microsoft.com/office/word/2010/wordml" xmlns:w15="http://schemas.microsoft.com/office/word/2012/wordml" xmlns:w16cex="http://schemas.microsoft.com/office/word/2018/wordml/cex" xmlns:w16cid="http://schemas.microsoft.com/office/word/2016/wordml/cid" xmlns:w16="http://schemas.microsoft.com/office/word/2018/wordml" xmlns:w16du="http://schemas.microsoft.com/office/word/2023/wordml/word16du" xmlns:w16sdtdh="http://schemas.microsoft.com/office/word/2020/wordml/sdtdatahash" xmlns:w16se="http://schemas.microsoft.com/office/word/2015/wordml/symex" xmlns:wpg="http://schemas.microsoft.com/office/word/2010/wordprocessingGroup" xmlns:wpi="http://schemas.microsoft.com/office/word/2010/wordprocessingInk" xmlns:wne="http://schemas.microsoft.com/office/word/2006/wordml" xmlns:wps="http://schemas.microsoft.com/office/word/2010/wordprocessingShape" mc:Ignorable="w14 w15 w16se w16cid w16 w16cex w16sdtdh wp14">
   <w:sdt>
     <w:sdtPr>
       <w:id w:val="-940915476"/>
@@ -848,7 +937,6 @@
         <w:docPartUnique/>
       </w:docPartObj>
     </w:sdtPr>
-    <w:sdtEndPr/>
     <w:sdtContent>
       <w:p>
         <w:pPr>
@@ -886,7 +974,7 @@
 </file>
 
 <file path=word/footnotes.xml><?xml version="1.0" encoding="utf-8"?>
-<w:footnotes xmlns:wpc="http://schemas.microsoft.com/office/word/2010/wordprocessingCanvas" xmlns:cx="http://schemas.microsoft.com/office/drawing/2014/chartex" xmlns:cx1="http://schemas.microsoft.com/office/drawing/2015/9/8/chartex" xmlns:cx2="http://schemas.microsoft.com/office/drawing/2015/10/21/chartex" xmlns:cx3="http://schemas.microsoft.com/office/drawing/2016/5/9/chartex" xmlns:cx4="http://schemas.microsoft.com/office/drawing/2016/5/10/chartex" xmlns:cx5="http://schemas.microsoft.com/office/drawing/2016/5/11/chartex" xmlns:cx6="http://schemas.microsoft.com/office/drawing/2016/5/12/chartex" xmlns:cx7="http://schemas.microsoft.com/office/drawing/2016/5/13/chartex" xmlns:cx8="http://schemas.microsoft.com/office/drawing/2016/5/14/chartex" xmlns:mc="http://schemas.openxmlformats.org/markup-compatibility/2006" xmlns:aink="http://schemas.microsoft.com/office/drawing/2016/ink" xmlns:am3d="http://schemas.microsoft.com/office/drawing/2017/model3d" xmlns:o="urn:schemas-microsoft-com:office:office" xmlns:r="http://schemas.openxmlformats.org/officeDocument/2006/relationships" xmlns:m="http://schemas.openxmlformats.org/officeDocument/2006/math" xmlns:v="urn:schemas-microsoft-com:vml" xmlns:wp14="http://schemas.microsoft.com/office/word/2010/wordprocessingDrawing" xmlns:wp="http://schemas.openxmlformats.org/drawingml/2006/wordprocessingDrawing" xmlns:w10="urn:schemas-microsoft-com:office:word" xmlns:w="http://schemas.openxmlformats.org/wordprocessingml/2006/main" xmlns:w14="http://schemas.microsoft.com/office/word/2010/wordml" xmlns:w15="http://schemas.microsoft.com/office/word/2012/wordml" xmlns:w16cid="http://schemas.microsoft.com/office/word/2016/wordml/cid" xmlns:w16se="http://schemas.microsoft.com/office/word/2015/wordml/symex" xmlns:wpg="http://schemas.microsoft.com/office/word/2010/wordprocessingGroup" xmlns:wpi="http://schemas.microsoft.com/office/word/2010/wordprocessingInk" xmlns:wne="http://schemas.microsoft.com/office/word/2006/wordml" xmlns:wps="http://schemas.microsoft.com/office/word/2010/wordprocessingShape" mc:Ignorable="w14 w15 w16se w16cid wp14">
+<w:footnotes xmlns:wpc="http://schemas.microsoft.com/office/word/2010/wordprocessingCanvas" xmlns:cx="http://schemas.microsoft.com/office/drawing/2014/chartex" xmlns:cx1="http://schemas.microsoft.com/office/drawing/2015/9/8/chartex" xmlns:cx2="http://schemas.microsoft.com/office/drawing/2015/10/21/chartex" xmlns:cx3="http://schemas.microsoft.com/office/drawing/2016/5/9/chartex" xmlns:cx4="http://schemas.microsoft.com/office/drawing/2016/5/10/chartex" xmlns:cx5="http://schemas.microsoft.com/office/drawing/2016/5/11/chartex" xmlns:cx6="http://schemas.microsoft.com/office/drawing/2016/5/12/chartex" xmlns:cx7="http://schemas.microsoft.com/office/drawing/2016/5/13/chartex" xmlns:cx8="http://schemas.microsoft.com/office/drawing/2016/5/14/chartex" xmlns:mc="http://schemas.openxmlformats.org/markup-compatibility/2006" xmlns:aink="http://schemas.microsoft.com/office/drawing/2016/ink" xmlns:am3d="http://schemas.microsoft.com/office/drawing/2017/model3d" xmlns:o="urn:schemas-microsoft-com:office:office" xmlns:oel="http://schemas.microsoft.com/office/2019/extlst" xmlns:r="http://schemas.openxmlformats.org/officeDocument/2006/relationships" xmlns:m="http://schemas.openxmlformats.org/officeDocument/2006/math" xmlns:v="urn:schemas-microsoft-com:vml" xmlns:wp14="http://schemas.microsoft.com/office/word/2010/wordprocessingDrawing" xmlns:wp="http://schemas.openxmlformats.org/drawingml/2006/wordprocessingDrawing" xmlns:w10="urn:schemas-microsoft-com:office:word" xmlns:w="http://schemas.openxmlformats.org/wordprocessingml/2006/main" xmlns:w14="http://schemas.microsoft.com/office/word/2010/wordml" xmlns:w15="http://schemas.microsoft.com/office/word/2012/wordml" xmlns:w16cex="http://schemas.microsoft.com/office/word/2018/wordml/cex" xmlns:w16cid="http://schemas.microsoft.com/office/word/2016/wordml/cid" xmlns:w16="http://schemas.microsoft.com/office/word/2018/wordml" xmlns:w16du="http://schemas.microsoft.com/office/word/2023/wordml/word16du" xmlns:w16sdtdh="http://schemas.microsoft.com/office/word/2020/wordml/sdtdatahash" xmlns:w16se="http://schemas.microsoft.com/office/word/2015/wordml/symex" xmlns:wpg="http://schemas.microsoft.com/office/word/2010/wordprocessingGroup" xmlns:wpi="http://schemas.microsoft.com/office/word/2010/wordprocessingInk" xmlns:wne="http://schemas.microsoft.com/office/word/2006/wordml" xmlns:wps="http://schemas.microsoft.com/office/word/2010/wordprocessingShape" mc:Ignorable="w14 w15 w16se w16cid w16 w16cex w16sdtdh wp14">
   <w:footnote w:type="separator" w:id="-1">
     <w:p>
       <w:r>
@@ -905,7 +993,7 @@
 </file>
 
 <file path=word/styles.xml><?xml version="1.0" encoding="utf-8"?>
-<w:styles xmlns:mc="http://schemas.openxmlformats.org/markup-compatibility/2006" xmlns:r="http://schemas.openxmlformats.org/officeDocument/2006/relationships" xmlns:w="http://schemas.openxmlformats.org/wordprocessingml/2006/main" xmlns:w14="http://schemas.microsoft.com/office/word/2010/wordml" xmlns:w15="http://schemas.microsoft.com/office/word/2012/wordml" xmlns:w16cid="http://schemas.microsoft.com/office/word/2016/wordml/cid" xmlns:w16se="http://schemas.microsoft.com/office/word/2015/wordml/symex" mc:Ignorable="w14 w15 w16se w16cid">
+<w:styles xmlns:mc="http://schemas.openxmlformats.org/markup-compatibility/2006" xmlns:r="http://schemas.openxmlformats.org/officeDocument/2006/relationships" xmlns:w="http://schemas.openxmlformats.org/wordprocessingml/2006/main" xmlns:w14="http://schemas.microsoft.com/office/word/2010/wordml" xmlns:w15="http://schemas.microsoft.com/office/word/2012/wordml" xmlns:w16cex="http://schemas.microsoft.com/office/word/2018/wordml/cex" xmlns:w16cid="http://schemas.microsoft.com/office/word/2016/wordml/cid" xmlns:w16="http://schemas.microsoft.com/office/word/2018/wordml" xmlns:w16sdtdh="http://schemas.microsoft.com/office/word/2020/wordml/sdtdatahash" xmlns:w16se="http://schemas.microsoft.com/office/word/2015/wordml/symex" mc:Ignorable="w14 w15 w16se w16cid w16 w16cex w16sdtdh">
   <w:docDefaults>
     <w:rPrDefault>
       <w:rPr>
@@ -921,7 +1009,7 @@
       </w:pPr>
     </w:pPrDefault>
   </w:docDefaults>
-  <w:latentStyles w:defLockedState="0" w:defUIPriority="99" w:defSemiHidden="0" w:defUnhideWhenUsed="0" w:defQFormat="0" w:count="375">
+  <w:latentStyles w:defLockedState="0" w:defUIPriority="99" w:defSemiHidden="0" w:defUnhideWhenUsed="0" w:defQFormat="0" w:count="376">
     <w:lsdException w:name="Normal" w:uiPriority="0" w:qFormat="1"/>
     <w:lsdException w:name="heading 1" w:uiPriority="9" w:qFormat="1"/>
     <w:lsdException w:name="heading 2" w:semiHidden="1" w:uiPriority="9" w:unhideWhenUsed="1" w:qFormat="1"/>
@@ -1027,7 +1115,6 @@
     <w:lsdException w:name="HTML Sample" w:semiHidden="1" w:unhideWhenUsed="1"/>
     <w:lsdException w:name="HTML Typewriter" w:semiHidden="1" w:unhideWhenUsed="1"/>
     <w:lsdException w:name="HTML Variable" w:semiHidden="1" w:unhideWhenUsed="1"/>
-    <w:lsdException w:name="Normal Table" w:semiHidden="1" w:unhideWhenUsed="1"/>
     <w:lsdException w:name="annotation subject" w:semiHidden="1" w:unhideWhenUsed="1"/>
     <w:lsdException w:name="No List" w:semiHidden="1" w:unhideWhenUsed="1"/>
     <w:lsdException w:name="Outline List 1" w:semiHidden="1" w:unhideWhenUsed="1"/>
@@ -1074,10 +1161,8 @@
     <w:lsdException w:name="Table Subtle 2" w:semiHidden="1" w:unhideWhenUsed="1"/>
     <w:lsdException w:name="Table Web 1" w:semiHidden="1" w:unhideWhenUsed="1"/>
     <w:lsdException w:name="Table Web 2" w:semiHidden="1" w:unhideWhenUsed="1"/>
-    <w:lsdException w:name="Table Web 3" w:semiHidden="1" w:unhideWhenUsed="1"/>
     <w:lsdException w:name="Balloon Text" w:semiHidden="1" w:unhideWhenUsed="1"/>
     <w:lsdException w:name="Table Grid" w:uiPriority="39"/>
-    <w:lsdException w:name="Table Theme" w:semiHidden="1" w:unhideWhenUsed="1"/>
     <w:lsdException w:name="Placeholder Text" w:semiHidden="1"/>
     <w:lsdException w:name="No Spacing" w:uiPriority="1" w:qFormat="1"/>
     <w:lsdException w:name="Light Shading" w:uiPriority="60"/>
@@ -1297,6 +1382,7 @@
     <w:lsdException w:name="Smart Hyperlink" w:semiHidden="1" w:unhideWhenUsed="1"/>
     <w:lsdException w:name="Hashtag" w:semiHidden="1" w:unhideWhenUsed="1"/>
     <w:lsdException w:name="Unresolved Mention" w:semiHidden="1" w:unhideWhenUsed="1"/>
+    <w:lsdException w:name="Smart Link" w:semiHidden="1" w:unhideWhenUsed="1"/>
   </w:latentStyles>
   <w:style w:type="paragraph" w:default="1" w:styleId="Normal">
     <w:name w:val="Normal"/>

</xml_diff>